<commit_message>
Resume: Update Resume Layout
</commit_message>
<xml_diff>
--- a/resources/Resume_Hassan_Khabibullaev.docx
+++ b/resources/Resume_Hassan_Khabibullaev.docx
@@ -2,6 +2,26 @@
 <file path=word/document.xml><?xml version="1.0" encoding="utf-8"?>
 <w:document xmlns:mc="http://schemas.openxmlformats.org/markup-compatibility/2006" xmlns:o="urn:schemas-microsoft-com:office:office" xmlns:r="http://schemas.openxmlformats.org/officeDocument/2006/relationships" xmlns:m="http://schemas.openxmlformats.org/officeDocument/2006/math" xmlns:v="urn:schemas-microsoft-com:vml" xmlns:wp="http://schemas.openxmlformats.org/drawingml/2006/wordprocessingDrawing" xmlns:w10="urn:schemas-microsoft-com:office:word" xmlns:w="http://schemas.openxmlformats.org/wordprocessingml/2006/main" xmlns:wne="http://schemas.microsoft.com/office/word/2006/wordml" xmlns:sl="http://schemas.openxmlformats.org/schemaLibrary/2006/main" xmlns:a="http://schemas.openxmlformats.org/drawingml/2006/main" xmlns:pic="http://schemas.openxmlformats.org/drawingml/2006/picture" xmlns:c="http://schemas.openxmlformats.org/drawingml/2006/chart" xmlns:lc="http://schemas.openxmlformats.org/drawingml/2006/lockedCanvas" xmlns:dgm="http://schemas.openxmlformats.org/drawingml/2006/diagram" xmlns:wps="http://schemas.microsoft.com/office/word/2010/wordprocessingShape" xmlns:wpg="http://schemas.microsoft.com/office/word/2010/wordprocessingGroup" xmlns:w14="http://schemas.microsoft.com/office/word/2010/wordml" xmlns:w15="http://schemas.microsoft.com/office/word/2012/wordml">
   <w:body>
+    <w:p>
+      <w:pPr>
+        <w:pStyle w:val="Title"/>
+        <w:pBdr>
+          <w:bottom w:color="000000" w:space="1" w:sz="4" w:val="single"/>
+        </w:pBdr>
+        <w:jc w:val="center"/>
+        <w:rPr>
+          <w:sz w:val="20"/>
+          <w:szCs w:val="20"/>
+        </w:rPr>
+      </w:pPr>
+      <w:bookmarkStart w:colFirst="0" w:colLast="0" w:name="_yd9aaz176tvx" w:id="0"/>
+      <w:bookmarkEnd w:id="0"/>
+      <w:r>
+        <w:rPr>
+          <w:rtl w:val="0"/>
+        </w:rPr>
+      </w:r>
+    </w:p>
     <w:p>
       <w:pPr>
         <w:pStyle w:val="Title"/>
@@ -11,8 +31,8 @@
         <w:jc w:val="center"/>
         <w:rPr/>
       </w:pPr>
-      <w:bookmarkStart w:colFirst="0" w:colLast="0" w:name="_h6kx5s45s0zg" w:id="0"/>
-      <w:bookmarkEnd w:id="0"/>
+      <w:bookmarkStart w:colFirst="0" w:colLast="0" w:name="_h6kx5s45s0zg" w:id="1"/>
+      <w:bookmarkEnd w:id="1"/>
       <w:r>
         <w:rPr>
           <w:rtl w:val="0"/>
@@ -27,18 +47,21 @@
           <w:bottom w:color="000000" w:space="1" w:sz="4" w:val="single"/>
         </w:pBdr>
         <w:jc w:val="center"/>
+        <w:rPr/>
+      </w:pPr>
+      <w:bookmarkStart w:colFirst="0" w:colLast="0" w:name="_cqw4v49s21v" w:id="2"/>
+      <w:bookmarkEnd w:id="2"/>
+      <w:r>
         <w:rPr>
           <w:color w:val="000000"/>
-        </w:rPr>
-      </w:pPr>
-      <w:bookmarkStart w:colFirst="0" w:colLast="0" w:name="_cqw4v49s21v" w:id="1"/>
-      <w:bookmarkEnd w:id="1"/>
-      <w:r>
-        <w:rPr>
-          <w:color w:val="000000"/>
           <w:rtl w:val="0"/>
         </w:rPr>
         <w:t xml:space="preserve">Frontend Developer &amp; Business Systems Analyst</w:t>
+      </w:r>
+      <w:r>
+        <w:rPr>
+          <w:rtl w:val="0"/>
+        </w:rPr>
       </w:r>
     </w:p>
     <w:p>
@@ -319,6 +342,23 @@
     </w:p>
     <w:p>
       <w:pPr>
+        <w:spacing w:after="120" w:lineRule="auto"/>
+        <w:jc w:val="center"/>
+        <w:rPr>
+          <w:rFonts w:ascii="Cambria" w:cs="Cambria" w:eastAsia="Cambria" w:hAnsi="Cambria"/>
+          <w:b w:val="1"/>
+          <w:sz w:val="2"/>
+          <w:szCs w:val="2"/>
+        </w:rPr>
+      </w:pPr>
+      <w:r>
+        <w:rPr>
+          <w:rtl w:val="0"/>
+        </w:rPr>
+      </w:r>
+    </w:p>
+    <w:p>
+      <w:pPr>
         <w:spacing w:line="340" w:lineRule="auto"/>
         <w:rPr>
           <w:rFonts w:ascii="Cambria" w:cs="Cambria" w:eastAsia="Cambria" w:hAnsi="Cambria"/>
@@ -334,6 +374,21 @@
           <w:rtl w:val="0"/>
         </w:rPr>
         <w:t xml:space="preserve">As a Frontend Developer, I excel in creating engaging user experiences with HTML, CSS (including Bootstrap and SASS/SCSS), and JavaScript (including ReactJS). In the realm of Business Systems Analysis, I specialize in streamlining operations and driving efficiency through integrated systems management. </w:t>
+      </w:r>
+    </w:p>
+    <w:p>
+      <w:pPr>
+        <w:spacing w:line="340" w:lineRule="auto"/>
+        <w:rPr>
+          <w:rFonts w:ascii="Cambria" w:cs="Cambria" w:eastAsia="Cambria" w:hAnsi="Cambria"/>
+          <w:sz w:val="2"/>
+          <w:szCs w:val="2"/>
+        </w:rPr>
+      </w:pPr>
+      <w:r>
+        <w:rPr>
+          <w:rtl w:val="0"/>
+        </w:rPr>
       </w:r>
     </w:p>
     <w:p>
@@ -345,8 +400,8 @@
         <w:spacing w:after="120" w:before="240" w:lineRule="auto"/>
         <w:rPr/>
       </w:pPr>
-      <w:bookmarkStart w:colFirst="0" w:colLast="0" w:name="_7et033nb2d9a" w:id="2"/>
-      <w:bookmarkEnd w:id="2"/>
+      <w:bookmarkStart w:colFirst="0" w:colLast="0" w:name="_7et033nb2d9a" w:id="3"/>
+      <w:bookmarkEnd w:id="3"/>
       <w:r>
         <w:rPr>
           <w:rtl w:val="0"/>
@@ -360,7 +415,7 @@
           <w:ilvl w:val="0"/>
           <w:numId w:val="1"/>
         </w:numPr>
-        <w:spacing w:line="340" w:lineRule="auto"/>
+        <w:spacing w:line="360" w:lineRule="auto"/>
         <w:ind w:left="720" w:hanging="360"/>
         <w:rPr>
           <w:sz w:val="22"/>
@@ -417,7 +472,7 @@
           <w:ilvl w:val="0"/>
           <w:numId w:val="1"/>
         </w:numPr>
-        <w:spacing w:line="340" w:lineRule="auto"/>
+        <w:spacing w:line="360" w:lineRule="auto"/>
         <w:ind w:left="720" w:hanging="360"/>
         <w:rPr>
           <w:sz w:val="22"/>
@@ -450,11 +505,13 @@
           <w:ilvl w:val="0"/>
           <w:numId w:val="1"/>
         </w:numPr>
-        <w:spacing w:line="340" w:lineRule="auto"/>
+        <w:spacing w:line="360" w:lineRule="auto"/>
         <w:ind w:left="720" w:hanging="360"/>
         <w:rPr>
-          <w:sz w:val="22"/>
-          <w:szCs w:val="22"/>
+          <w:rFonts w:ascii="Cambria" w:cs="Cambria" w:eastAsia="Cambria" w:hAnsi="Cambria"/>
+          <w:sz w:val="22"/>
+          <w:szCs w:val="22"/>
+          <w:u w:val="none"/>
         </w:rPr>
       </w:pPr>
       <w:r>
@@ -465,16 +522,16 @@
           <w:szCs w:val="22"/>
           <w:rtl w:val="0"/>
         </w:rPr>
-        <w:t xml:space="preserve">Integrated Systems Management</w:t>
-      </w:r>
-      <w:r>
-        <w:rPr>
-          <w:rFonts w:ascii="Cambria" w:cs="Cambria" w:eastAsia="Cambria" w:hAnsi="Cambria"/>
-          <w:sz w:val="22"/>
-          <w:szCs w:val="22"/>
-          <w:rtl w:val="0"/>
-        </w:rPr>
-        <w:t xml:space="preserve"> (Workflow Automation: Zapier, Make.com, custom scripting; Data Management and Analysis: AirTable, Salesforce, PowerTools)</w:t>
+        <w:t xml:space="preserve">Development Tools</w:t>
+      </w:r>
+      <w:r>
+        <w:rPr>
+          <w:rFonts w:ascii="Cambria" w:cs="Cambria" w:eastAsia="Cambria" w:hAnsi="Cambria"/>
+          <w:sz w:val="22"/>
+          <w:szCs w:val="22"/>
+          <w:rtl w:val="0"/>
+        </w:rPr>
+        <w:t xml:space="preserve"> (Webpack, ESLint, Prettier, Debugging, Testing)</w:t>
       </w:r>
     </w:p>
     <w:p>
@@ -483,11 +540,112 @@
           <w:ilvl w:val="0"/>
           <w:numId w:val="1"/>
         </w:numPr>
+        <w:spacing w:line="360" w:lineRule="auto"/>
+        <w:ind w:left="720" w:hanging="360"/>
+        <w:rPr>
+          <w:sz w:val="22"/>
+          <w:szCs w:val="22"/>
+        </w:rPr>
+      </w:pPr>
+      <w:r>
+        <w:rPr>
+          <w:rFonts w:ascii="Cambria" w:cs="Cambria" w:eastAsia="Cambria" w:hAnsi="Cambria"/>
+          <w:b w:val="1"/>
+          <w:sz w:val="22"/>
+          <w:szCs w:val="22"/>
+          <w:rtl w:val="0"/>
+        </w:rPr>
+        <w:t xml:space="preserve">Integrated Systems Management</w:t>
+      </w:r>
+      <w:r>
+        <w:rPr>
+          <w:rFonts w:ascii="Cambria" w:cs="Cambria" w:eastAsia="Cambria" w:hAnsi="Cambria"/>
+          <w:sz w:val="22"/>
+          <w:szCs w:val="22"/>
+          <w:rtl w:val="0"/>
+        </w:rPr>
+        <w:t xml:space="preserve"> (Workflow Automation: Zapier, Make.com, custom scripting; Data Management and Analysis: AirTable, Salesforce, PowerTools)</w:t>
+      </w:r>
+    </w:p>
+    <w:p>
+      <w:pPr>
+        <w:numPr>
+          <w:ilvl w:val="0"/>
+          <w:numId w:val="1"/>
+        </w:numPr>
+        <w:spacing w:line="360" w:lineRule="auto"/>
+        <w:ind w:left="720" w:hanging="360"/>
+        <w:rPr>
+          <w:sz w:val="22"/>
+          <w:szCs w:val="22"/>
+        </w:rPr>
+      </w:pPr>
+      <w:r>
+        <w:rPr>
+          <w:rFonts w:ascii="Cambria" w:cs="Cambria" w:eastAsia="Cambria" w:hAnsi="Cambria"/>
+          <w:b w:val="1"/>
+          <w:sz w:val="22"/>
+          <w:szCs w:val="22"/>
+          <w:rtl w:val="0"/>
+        </w:rPr>
+        <w:t xml:space="preserve">Ops Management &amp; Business Systems Analysis</w:t>
+      </w:r>
+      <w:r>
+        <w:rPr>
+          <w:rFonts w:ascii="Cambria" w:cs="Cambria" w:eastAsia="Cambria" w:hAnsi="Cambria"/>
+          <w:sz w:val="22"/>
+          <w:szCs w:val="22"/>
+          <w:rtl w:val="0"/>
+        </w:rPr>
+        <w:t xml:space="preserve"> (project and quality management, strategic planning, resource allocation, process improvement, performance monitoring, presentation)</w:t>
+      </w:r>
+    </w:p>
+    <w:p>
+      <w:pPr>
         <w:spacing w:line="340" w:lineRule="auto"/>
+        <w:ind w:left="720" w:firstLine="0"/>
+        <w:rPr>
+          <w:rFonts w:ascii="Cambria" w:cs="Cambria" w:eastAsia="Cambria" w:hAnsi="Cambria"/>
+          <w:sz w:val="2"/>
+          <w:szCs w:val="2"/>
+        </w:rPr>
+      </w:pPr>
+      <w:r>
+        <w:rPr>
+          <w:rtl w:val="0"/>
+        </w:rPr>
+      </w:r>
+    </w:p>
+    <w:p>
+      <w:pPr>
+        <w:pStyle w:val="Heading1"/>
+        <w:rPr/>
+      </w:pPr>
+      <w:bookmarkStart w:colFirst="0" w:colLast="0" w:name="_h7ebcdho4wap" w:id="4"/>
+      <w:bookmarkEnd w:id="4"/>
+      <w:r>
+        <w:rPr>
+          <w:rtl w:val="0"/>
+        </w:rPr>
+        <w:t xml:space="preserve">LANGUAGE SKILLS</w:t>
+      </w:r>
+    </w:p>
+    <w:p>
+      <w:pPr>
+        <w:numPr>
+          <w:ilvl w:val="0"/>
+          <w:numId w:val="2"/>
+        </w:numPr>
+        <w:tabs>
+          <w:tab w:val="right" w:leader="none" w:pos="9360"/>
+        </w:tabs>
+        <w:spacing w:after="0" w:afterAutospacing="0" w:before="120" w:line="360" w:lineRule="auto"/>
         <w:ind w:left="720" w:hanging="360"/>
         <w:rPr>
-          <w:sz w:val="22"/>
-          <w:szCs w:val="22"/>
+          <w:rFonts w:ascii="Cambria" w:cs="Cambria" w:eastAsia="Cambria" w:hAnsi="Cambria"/>
+          <w:sz w:val="22"/>
+          <w:szCs w:val="22"/>
+          <w:u w:val="none"/>
         </w:rPr>
       </w:pPr>
       <w:r>
@@ -498,17 +656,185 @@
           <w:szCs w:val="22"/>
           <w:rtl w:val="0"/>
         </w:rPr>
-        <w:t xml:space="preserve">Ops Management &amp; Business Systems Analysis</w:t>
-      </w:r>
-      <w:r>
-        <w:rPr>
-          <w:rFonts w:ascii="Cambria" w:cs="Cambria" w:eastAsia="Cambria" w:hAnsi="Cambria"/>
-          <w:sz w:val="22"/>
-          <w:szCs w:val="22"/>
-          <w:rtl w:val="0"/>
-        </w:rPr>
-        <w:t xml:space="preserve"> (project and quality management, strategic planning, resource allocation, process improvement, performance monitoring, presentation)</w:t>
-      </w:r>
+        <w:t xml:space="preserve">Uzbek </w:t>
+      </w:r>
+      <w:r>
+        <w:rPr>
+          <w:rFonts w:ascii="Cambria" w:cs="Cambria" w:eastAsia="Cambria" w:hAnsi="Cambria"/>
+          <w:sz w:val="22"/>
+          <w:szCs w:val="22"/>
+          <w:rtl w:val="0"/>
+        </w:rPr>
+        <w:t xml:space="preserve">- </w:t>
+      </w:r>
+      <w:r>
+        <w:rPr>
+          <w:rFonts w:ascii="Cambria" w:cs="Cambria" w:eastAsia="Cambria" w:hAnsi="Cambria"/>
+          <w:i w:val="1"/>
+          <w:sz w:val="22"/>
+          <w:szCs w:val="22"/>
+          <w:rtl w:val="0"/>
+        </w:rPr>
+        <w:t xml:space="preserve">Native</w:t>
+      </w:r>
+    </w:p>
+    <w:p>
+      <w:pPr>
+        <w:numPr>
+          <w:ilvl w:val="0"/>
+          <w:numId w:val="2"/>
+        </w:numPr>
+        <w:tabs>
+          <w:tab w:val="right" w:leader="none" w:pos="9360"/>
+        </w:tabs>
+        <w:spacing w:after="0" w:afterAutospacing="0" w:before="0" w:beforeAutospacing="0" w:line="360" w:lineRule="auto"/>
+        <w:ind w:left="720" w:hanging="360"/>
+        <w:rPr>
+          <w:rFonts w:ascii="Cambria" w:cs="Cambria" w:eastAsia="Cambria" w:hAnsi="Cambria"/>
+          <w:sz w:val="22"/>
+          <w:szCs w:val="22"/>
+          <w:u w:val="none"/>
+        </w:rPr>
+      </w:pPr>
+      <w:r>
+        <w:rPr>
+          <w:rFonts w:ascii="Cambria" w:cs="Cambria" w:eastAsia="Cambria" w:hAnsi="Cambria"/>
+          <w:b w:val="1"/>
+          <w:sz w:val="22"/>
+          <w:szCs w:val="22"/>
+          <w:rtl w:val="0"/>
+        </w:rPr>
+        <w:t xml:space="preserve">English </w:t>
+      </w:r>
+      <w:r>
+        <w:rPr>
+          <w:rFonts w:ascii="Cambria" w:cs="Cambria" w:eastAsia="Cambria" w:hAnsi="Cambria"/>
+          <w:sz w:val="22"/>
+          <w:szCs w:val="22"/>
+          <w:rtl w:val="0"/>
+        </w:rPr>
+        <w:t xml:space="preserve">- </w:t>
+      </w:r>
+      <w:r>
+        <w:rPr>
+          <w:rFonts w:ascii="Cambria" w:cs="Cambria" w:eastAsia="Cambria" w:hAnsi="Cambria"/>
+          <w:i w:val="1"/>
+          <w:sz w:val="22"/>
+          <w:szCs w:val="22"/>
+          <w:rtl w:val="0"/>
+        </w:rPr>
+        <w:t xml:space="preserve">Proficient (IELTS 8.0)</w:t>
+      </w:r>
+    </w:p>
+    <w:p>
+      <w:pPr>
+        <w:numPr>
+          <w:ilvl w:val="0"/>
+          <w:numId w:val="2"/>
+        </w:numPr>
+        <w:tabs>
+          <w:tab w:val="right" w:leader="none" w:pos="9360"/>
+        </w:tabs>
+        <w:spacing w:after="0" w:afterAutospacing="0" w:before="0" w:beforeAutospacing="0" w:line="360" w:lineRule="auto"/>
+        <w:ind w:left="720" w:hanging="360"/>
+        <w:rPr>
+          <w:rFonts w:ascii="Cambria" w:cs="Cambria" w:eastAsia="Cambria" w:hAnsi="Cambria"/>
+          <w:sz w:val="22"/>
+          <w:szCs w:val="22"/>
+          <w:u w:val="none"/>
+        </w:rPr>
+      </w:pPr>
+      <w:r>
+        <w:rPr>
+          <w:rFonts w:ascii="Cambria" w:cs="Cambria" w:eastAsia="Cambria" w:hAnsi="Cambria"/>
+          <w:b w:val="1"/>
+          <w:sz w:val="22"/>
+          <w:szCs w:val="22"/>
+          <w:rtl w:val="0"/>
+        </w:rPr>
+        <w:t xml:space="preserve">Russian </w:t>
+      </w:r>
+      <w:r>
+        <w:rPr>
+          <w:rFonts w:ascii="Cambria" w:cs="Cambria" w:eastAsia="Cambria" w:hAnsi="Cambria"/>
+          <w:sz w:val="22"/>
+          <w:szCs w:val="22"/>
+          <w:rtl w:val="0"/>
+        </w:rPr>
+        <w:t xml:space="preserve">- </w:t>
+      </w:r>
+      <w:r>
+        <w:rPr>
+          <w:rFonts w:ascii="Cambria" w:cs="Cambria" w:eastAsia="Cambria" w:hAnsi="Cambria"/>
+          <w:i w:val="1"/>
+          <w:sz w:val="22"/>
+          <w:szCs w:val="22"/>
+          <w:rtl w:val="0"/>
+        </w:rPr>
+        <w:t xml:space="preserve">Proficient</w:t>
+      </w:r>
+    </w:p>
+    <w:p>
+      <w:pPr>
+        <w:numPr>
+          <w:ilvl w:val="0"/>
+          <w:numId w:val="2"/>
+        </w:numPr>
+        <w:tabs>
+          <w:tab w:val="right" w:leader="none" w:pos="9360"/>
+        </w:tabs>
+        <w:spacing w:before="0" w:beforeAutospacing="0" w:line="360" w:lineRule="auto"/>
+        <w:ind w:left="720" w:hanging="360"/>
+        <w:rPr>
+          <w:rFonts w:ascii="Cambria" w:cs="Cambria" w:eastAsia="Cambria" w:hAnsi="Cambria"/>
+          <w:sz w:val="22"/>
+          <w:szCs w:val="22"/>
+          <w:u w:val="none"/>
+        </w:rPr>
+      </w:pPr>
+      <w:r>
+        <w:rPr>
+          <w:rFonts w:ascii="Cambria" w:cs="Cambria" w:eastAsia="Cambria" w:hAnsi="Cambria"/>
+          <w:b w:val="1"/>
+          <w:sz w:val="22"/>
+          <w:szCs w:val="22"/>
+          <w:rtl w:val="0"/>
+        </w:rPr>
+        <w:t xml:space="preserve">French </w:t>
+      </w:r>
+      <w:r>
+        <w:rPr>
+          <w:rFonts w:ascii="Cambria" w:cs="Cambria" w:eastAsia="Cambria" w:hAnsi="Cambria"/>
+          <w:sz w:val="22"/>
+          <w:szCs w:val="22"/>
+          <w:rtl w:val="0"/>
+        </w:rPr>
+        <w:t xml:space="preserve">- </w:t>
+      </w:r>
+      <w:r>
+        <w:rPr>
+          <w:rFonts w:ascii="Cambria" w:cs="Cambria" w:eastAsia="Cambria" w:hAnsi="Cambria"/>
+          <w:i w:val="1"/>
+          <w:sz w:val="22"/>
+          <w:szCs w:val="22"/>
+          <w:rtl w:val="0"/>
+        </w:rPr>
+        <w:t xml:space="preserve">Intermediate</w:t>
+      </w:r>
+    </w:p>
+    <w:p>
+      <w:pPr>
+        <w:tabs>
+          <w:tab w:val="right" w:leader="none" w:pos="9360"/>
+        </w:tabs>
+        <w:spacing w:before="120" w:lineRule="auto"/>
+        <w:rPr>
+          <w:rFonts w:ascii="Cambria" w:cs="Cambria" w:eastAsia="Cambria" w:hAnsi="Cambria"/>
+          <w:i w:val="1"/>
+          <w:sz w:val="2"/>
+          <w:szCs w:val="2"/>
+        </w:rPr>
+      </w:pPr>
       <w:r>
         <w:rPr>
           <w:rtl w:val="0"/>
@@ -524,8 +850,8 @@
         <w:spacing w:after="120" w:before="240" w:lineRule="auto"/>
         <w:rPr/>
       </w:pPr>
-      <w:bookmarkStart w:colFirst="0" w:colLast="0" w:name="_bntrc49m7wkt" w:id="3"/>
-      <w:bookmarkEnd w:id="3"/>
+      <w:bookmarkStart w:colFirst="0" w:colLast="0" w:name="_bntrc49m7wkt" w:id="5"/>
+      <w:bookmarkEnd w:id="5"/>
       <w:r>
         <w:rPr>
           <w:rtl w:val="0"/>
@@ -643,7 +969,6 @@
         <w:rPr>
           <w:rFonts w:ascii="Cambria" w:cs="Cambria" w:eastAsia="Cambria" w:hAnsi="Cambria"/>
           <w:b w:val="1"/>
-          <w:color w:val="000000"/>
           <w:sz w:val="22"/>
           <w:szCs w:val="22"/>
         </w:rPr>
@@ -658,6 +983,20 @@
         </w:rPr>
         <w:t xml:space="preserve">Business Systems Analyst and Operations Manager</w:t>
       </w:r>
+    </w:p>
+    <w:p>
+      <w:pPr>
+        <w:tabs>
+          <w:tab w:val="right" w:leader="none" w:pos="9360"/>
+        </w:tabs>
+        <w:spacing w:before="80" w:lineRule="auto"/>
+        <w:rPr>
+          <w:rFonts w:ascii="Cambria" w:cs="Cambria" w:eastAsia="Cambria" w:hAnsi="Cambria"/>
+          <w:b w:val="1"/>
+          <w:sz w:val="2"/>
+          <w:szCs w:val="2"/>
+        </w:rPr>
+      </w:pPr>
       <w:r>
         <w:rPr>
           <w:rtl w:val="0"/>
@@ -876,6 +1215,25 @@
         <w:spacing w:before="240" w:lineRule="auto"/>
         <w:rPr>
           <w:rFonts w:ascii="Cambria" w:cs="Cambria" w:eastAsia="Cambria" w:hAnsi="Cambria"/>
+          <w:b w:val="1"/>
+          <w:sz w:val="22"/>
+          <w:szCs w:val="22"/>
+        </w:rPr>
+      </w:pPr>
+      <w:r>
+        <w:rPr>
+          <w:rtl w:val="0"/>
+        </w:rPr>
+      </w:r>
+    </w:p>
+    <w:p>
+      <w:pPr>
+        <w:tabs>
+          <w:tab w:val="right" w:leader="none" w:pos="9360"/>
+        </w:tabs>
+        <w:spacing w:before="240" w:lineRule="auto"/>
+        <w:rPr>
+          <w:rFonts w:ascii="Cambria" w:cs="Cambria" w:eastAsia="Cambria" w:hAnsi="Cambria"/>
           <w:color w:val="000000"/>
           <w:sz w:val="22"/>
           <w:szCs w:val="22"/>
@@ -970,6 +1328,25 @@
           <w:rtl w:val="0"/>
         </w:rPr>
         <w:t xml:space="preserve"> </w:t>
+      </w:r>
+    </w:p>
+    <w:p>
+      <w:pPr>
+        <w:tabs>
+          <w:tab w:val="right" w:leader="none" w:pos="9360"/>
+        </w:tabs>
+        <w:spacing w:before="80" w:lineRule="auto"/>
+        <w:rPr>
+          <w:rFonts w:ascii="Cambria" w:cs="Cambria" w:eastAsia="Cambria" w:hAnsi="Cambria"/>
+          <w:b w:val="1"/>
+          <w:sz w:val="2"/>
+          <w:szCs w:val="2"/>
+        </w:rPr>
+      </w:pPr>
+      <w:r>
+        <w:rPr>
+          <w:rtl w:val="0"/>
+        </w:rPr>
       </w:r>
     </w:p>
     <w:p>
@@ -1152,6 +1529,30 @@
         </w:rPr>
         <w:t xml:space="preserve">Completed a 3-months long internship program initially and transitioned to this position.</w:t>
       </w:r>
+    </w:p>
+    <w:p>
+      <w:pPr>
+        <w:keepNext w:val="0"/>
+        <w:keepLines w:val="0"/>
+        <w:pageBreakBefore w:val="0"/>
+        <w:widowControl w:val="1"/>
+        <w:pBdr>
+          <w:top w:space="0" w:sz="0" w:val="nil"/>
+          <w:left w:space="0" w:sz="0" w:val="nil"/>
+          <w:bottom w:space="0" w:sz="0" w:val="nil"/>
+          <w:right w:space="0" w:sz="0" w:val="nil"/>
+          <w:between w:space="0" w:sz="0" w:val="nil"/>
+        </w:pBdr>
+        <w:shd w:fill="auto" w:val="clear"/>
+        <w:spacing w:after="0" w:before="0" w:line="340" w:lineRule="auto"/>
+        <w:ind w:left="720" w:right="0" w:firstLine="0"/>
+        <w:jc w:val="left"/>
+        <w:rPr>
+          <w:rFonts w:ascii="Cambria" w:cs="Cambria" w:eastAsia="Cambria" w:hAnsi="Cambria"/>
+          <w:sz w:val="2"/>
+          <w:szCs w:val="2"/>
+        </w:rPr>
+      </w:pPr>
       <w:r>
         <w:rPr>
           <w:rtl w:val="0"/>
@@ -1167,14 +1568,13 @@
         <w:spacing w:after="120" w:before="240" w:lineRule="auto"/>
         <w:rPr/>
       </w:pPr>
-      <w:bookmarkStart w:colFirst="0" w:colLast="0" w:name="_fbsq0r55dhst" w:id="4"/>
-      <w:bookmarkEnd w:id="4"/>
-      <w:r>
-        <w:rPr>
-          <w:rtl w:val="0"/>
-        </w:rPr>
-        <w:t xml:space="preserve">EDUCATION</w:t>
-        <w:tab/>
+      <w:bookmarkStart w:colFirst="0" w:colLast="0" w:name="_fbsq0r55dhst" w:id="6"/>
+      <w:bookmarkEnd w:id="6"/>
+      <w:r>
+        <w:rPr>
+          <w:rtl w:val="0"/>
+        </w:rPr>
+        <w:t xml:space="preserve">EDUCATION HISTORY</w:t>
       </w:r>
     </w:p>
     <w:p>
@@ -1433,7 +1833,6 @@
         <w:spacing w:after="200" w:before="80" w:lineRule="auto"/>
         <w:rPr>
           <w:rFonts w:ascii="Cambria" w:cs="Cambria" w:eastAsia="Cambria" w:hAnsi="Cambria"/>
-          <w:i w:val="1"/>
           <w:sz w:val="22"/>
           <w:szCs w:val="22"/>
         </w:rPr>
@@ -1447,6 +1846,19 @@
         </w:rPr>
         <w:t xml:space="preserve">Earned a First-Class Honors Diploma</w:t>
       </w:r>
+    </w:p>
+    <w:p>
+      <w:pPr>
+        <w:tabs>
+          <w:tab w:val="right" w:leader="none" w:pos="9900"/>
+        </w:tabs>
+        <w:spacing w:after="200" w:before="80" w:lineRule="auto"/>
+        <w:rPr>
+          <w:rFonts w:ascii="Cambria" w:cs="Cambria" w:eastAsia="Cambria" w:hAnsi="Cambria"/>
+          <w:sz w:val="2"/>
+          <w:szCs w:val="2"/>
+        </w:rPr>
+      </w:pPr>
       <w:r>
         <w:rPr>
           <w:rtl w:val="0"/>
@@ -1458,8 +1870,8 @@
         <w:pStyle w:val="Heading1"/>
         <w:rPr/>
       </w:pPr>
-      <w:bookmarkStart w:colFirst="0" w:colLast="0" w:name="_f9l8nhb7wq2r" w:id="5"/>
-      <w:bookmarkEnd w:id="5"/>
+      <w:bookmarkStart w:colFirst="0" w:colLast="0" w:name="_f9l8nhb7wq2r" w:id="7"/>
+      <w:bookmarkEnd w:id="7"/>
       <w:r>
         <w:rPr>
           <w:rtl w:val="0"/>
@@ -1478,7 +1890,6 @@
         <w:spacing w:before="80" w:lineRule="auto"/>
         <w:rPr>
           <w:rFonts w:ascii="Cambria" w:cs="Cambria" w:eastAsia="Cambria" w:hAnsi="Cambria"/>
-          <w:i w:val="1"/>
           <w:sz w:val="22"/>
           <w:szCs w:val="22"/>
         </w:rPr>
@@ -1504,6 +1915,19 @@
         <w:tab/>
         <w:t xml:space="preserve">October 2020 - April 2023</w:t>
       </w:r>
+    </w:p>
+    <w:p>
+      <w:pPr>
+        <w:tabs>
+          <w:tab w:val="right" w:leader="none" w:pos="9900"/>
+        </w:tabs>
+        <w:spacing w:before="80" w:lineRule="auto"/>
+        <w:rPr>
+          <w:rFonts w:ascii="Cambria" w:cs="Cambria" w:eastAsia="Cambria" w:hAnsi="Cambria"/>
+          <w:sz w:val="2"/>
+          <w:szCs w:val="2"/>
+        </w:rPr>
+      </w:pPr>
       <w:r>
         <w:rPr>
           <w:rtl w:val="0"/>
@@ -1582,188 +2006,16 @@
     </w:p>
     <w:p>
       <w:pPr>
-        <w:pStyle w:val="Heading1"/>
-        <w:rPr/>
-      </w:pPr>
-      <w:bookmarkStart w:colFirst="0" w:colLast="0" w:name="_h7ebcdho4wap" w:id="6"/>
-      <w:bookmarkEnd w:id="6"/>
-      <w:r>
-        <w:rPr>
-          <w:rtl w:val="0"/>
-        </w:rPr>
-        <w:t xml:space="preserve">LANGUAGES</w:t>
-      </w:r>
-    </w:p>
-    <w:p>
-      <w:pPr>
         <w:tabs>
           <w:tab w:val="right" w:leader="none" w:pos="9360"/>
         </w:tabs>
         <w:spacing w:before="120" w:lineRule="auto"/>
         <w:rPr>
           <w:rFonts w:ascii="Cambria" w:cs="Cambria" w:eastAsia="Cambria" w:hAnsi="Cambria"/>
-          <w:i w:val="1"/>
-          <w:sz w:val="22"/>
-          <w:szCs w:val="22"/>
-        </w:rPr>
-      </w:pPr>
-      <w:r>
-        <w:rPr>
-          <w:rFonts w:ascii="Cambria" w:cs="Cambria" w:eastAsia="Cambria" w:hAnsi="Cambria"/>
-          <w:b w:val="1"/>
-          <w:sz w:val="22"/>
-          <w:szCs w:val="22"/>
-          <w:rtl w:val="0"/>
-        </w:rPr>
-        <w:t xml:space="preserve">Uzbek </w:t>
-      </w:r>
-      <w:r>
-        <w:rPr>
-          <w:rFonts w:ascii="Cambria" w:cs="Cambria" w:eastAsia="Cambria" w:hAnsi="Cambria"/>
-          <w:sz w:val="22"/>
-          <w:szCs w:val="22"/>
-          <w:rtl w:val="0"/>
-        </w:rPr>
-        <w:t xml:space="preserve">- </w:t>
-      </w:r>
-      <w:r>
-        <w:rPr>
-          <w:rFonts w:ascii="Cambria" w:cs="Cambria" w:eastAsia="Cambria" w:hAnsi="Cambria"/>
-          <w:i w:val="1"/>
-          <w:sz w:val="22"/>
-          <w:szCs w:val="22"/>
-          <w:rtl w:val="0"/>
-        </w:rPr>
-        <w:t xml:space="preserve">Native</w:t>
-      </w:r>
-    </w:p>
-    <w:p>
-      <w:pPr>
-        <w:tabs>
-          <w:tab w:val="right" w:leader="none" w:pos="9360"/>
-        </w:tabs>
-        <w:spacing w:before="120" w:lineRule="auto"/>
-        <w:rPr>
-          <w:rFonts w:ascii="Cambria" w:cs="Cambria" w:eastAsia="Cambria" w:hAnsi="Cambria"/>
-          <w:i w:val="1"/>
-          <w:sz w:val="22"/>
-          <w:szCs w:val="22"/>
-        </w:rPr>
-      </w:pPr>
-      <w:r>
-        <w:rPr>
-          <w:rFonts w:ascii="Cambria" w:cs="Cambria" w:eastAsia="Cambria" w:hAnsi="Cambria"/>
-          <w:b w:val="1"/>
-          <w:sz w:val="22"/>
-          <w:szCs w:val="22"/>
-          <w:rtl w:val="0"/>
-        </w:rPr>
-        <w:t xml:space="preserve">English </w:t>
-      </w:r>
-      <w:r>
-        <w:rPr>
-          <w:rFonts w:ascii="Cambria" w:cs="Cambria" w:eastAsia="Cambria" w:hAnsi="Cambria"/>
-          <w:sz w:val="22"/>
-          <w:szCs w:val="22"/>
-          <w:rtl w:val="0"/>
-        </w:rPr>
-        <w:t xml:space="preserve">- </w:t>
-      </w:r>
-      <w:r>
-        <w:rPr>
-          <w:rFonts w:ascii="Cambria" w:cs="Cambria" w:eastAsia="Cambria" w:hAnsi="Cambria"/>
-          <w:i w:val="1"/>
-          <w:sz w:val="22"/>
-          <w:szCs w:val="22"/>
-          <w:rtl w:val="0"/>
-        </w:rPr>
-        <w:t xml:space="preserve">Proficient (IELTS 8.0)</w:t>
-      </w:r>
-    </w:p>
-    <w:p>
-      <w:pPr>
-        <w:tabs>
-          <w:tab w:val="right" w:leader="none" w:pos="9360"/>
-        </w:tabs>
-        <w:spacing w:before="120" w:lineRule="auto"/>
-        <w:rPr>
-          <w:rFonts w:ascii="Cambria" w:cs="Cambria" w:eastAsia="Cambria" w:hAnsi="Cambria"/>
-          <w:i w:val="1"/>
-          <w:sz w:val="22"/>
-          <w:szCs w:val="22"/>
-        </w:rPr>
-      </w:pPr>
-      <w:r>
-        <w:rPr>
-          <w:rFonts w:ascii="Cambria" w:cs="Cambria" w:eastAsia="Cambria" w:hAnsi="Cambria"/>
-          <w:b w:val="1"/>
-          <w:sz w:val="22"/>
-          <w:szCs w:val="22"/>
-          <w:rtl w:val="0"/>
-        </w:rPr>
-        <w:t xml:space="preserve">Russian </w:t>
-      </w:r>
-      <w:r>
-        <w:rPr>
-          <w:rFonts w:ascii="Cambria" w:cs="Cambria" w:eastAsia="Cambria" w:hAnsi="Cambria"/>
-          <w:sz w:val="22"/>
-          <w:szCs w:val="22"/>
-          <w:rtl w:val="0"/>
-        </w:rPr>
-        <w:t xml:space="preserve">- </w:t>
-      </w:r>
-      <w:r>
-        <w:rPr>
-          <w:rFonts w:ascii="Cambria" w:cs="Cambria" w:eastAsia="Cambria" w:hAnsi="Cambria"/>
-          <w:i w:val="1"/>
-          <w:sz w:val="22"/>
-          <w:szCs w:val="22"/>
-          <w:rtl w:val="0"/>
-        </w:rPr>
-        <w:t xml:space="preserve">Proficient</w:t>
-      </w:r>
-    </w:p>
-    <w:p>
-      <w:pPr>
-        <w:tabs>
-          <w:tab w:val="right" w:leader="none" w:pos="9360"/>
-        </w:tabs>
-        <w:spacing w:before="120" w:lineRule="auto"/>
-        <w:rPr>
-          <w:rFonts w:ascii="Cambria" w:cs="Cambria" w:eastAsia="Cambria" w:hAnsi="Cambria"/>
-          <w:sz w:val="22"/>
-          <w:szCs w:val="22"/>
-        </w:rPr>
-      </w:pPr>
-      <w:r>
-        <w:rPr>
-          <w:rFonts w:ascii="Cambria" w:cs="Cambria" w:eastAsia="Cambria" w:hAnsi="Cambria"/>
-          <w:b w:val="1"/>
-          <w:sz w:val="22"/>
-          <w:szCs w:val="22"/>
-          <w:rtl w:val="0"/>
-        </w:rPr>
-        <w:t xml:space="preserve">French </w:t>
-      </w:r>
-      <w:r>
-        <w:rPr>
-          <w:rFonts w:ascii="Cambria" w:cs="Cambria" w:eastAsia="Cambria" w:hAnsi="Cambria"/>
-          <w:sz w:val="22"/>
-          <w:szCs w:val="22"/>
-          <w:rtl w:val="0"/>
-        </w:rPr>
-        <w:t xml:space="preserve">- </w:t>
-      </w:r>
-      <w:r>
-        <w:rPr>
-          <w:rFonts w:ascii="Cambria" w:cs="Cambria" w:eastAsia="Cambria" w:hAnsi="Cambria"/>
-          <w:i w:val="1"/>
-          <w:sz w:val="22"/>
-          <w:szCs w:val="22"/>
-          <w:rtl w:val="0"/>
-        </w:rPr>
-        <w:t xml:space="preserve">Intermediate</w:t>
-      </w:r>
+          <w:sz w:val="22"/>
+          <w:szCs w:val="22"/>
+        </w:rPr>
+      </w:pPr>
       <w:r>
         <w:rPr>
           <w:rtl w:val="0"/>
@@ -2234,8 +2486,121 @@
       </w:rPr>
     </w:lvl>
   </w:abstractNum>
+  <w:abstractNum w:abstractNumId="2">
+    <w:lvl w:ilvl="0">
+      <w:start w:val="1"/>
+      <w:numFmt w:val="bullet"/>
+      <w:lvlText w:val="●"/>
+      <w:lvlJc w:val="left"/>
+      <w:pPr>
+        <w:ind w:left="720" w:hanging="360"/>
+      </w:pPr>
+      <w:rPr>
+        <w:u w:val="none"/>
+      </w:rPr>
+    </w:lvl>
+    <w:lvl w:ilvl="1">
+      <w:start w:val="1"/>
+      <w:numFmt w:val="bullet"/>
+      <w:lvlText w:val="○"/>
+      <w:lvlJc w:val="left"/>
+      <w:pPr>
+        <w:ind w:left="1440" w:hanging="360"/>
+      </w:pPr>
+      <w:rPr>
+        <w:u w:val="none"/>
+      </w:rPr>
+    </w:lvl>
+    <w:lvl w:ilvl="2">
+      <w:start w:val="1"/>
+      <w:numFmt w:val="bullet"/>
+      <w:lvlText w:val="■"/>
+      <w:lvlJc w:val="left"/>
+      <w:pPr>
+        <w:ind w:left="2160" w:hanging="360"/>
+      </w:pPr>
+      <w:rPr>
+        <w:u w:val="none"/>
+      </w:rPr>
+    </w:lvl>
+    <w:lvl w:ilvl="3">
+      <w:start w:val="1"/>
+      <w:numFmt w:val="bullet"/>
+      <w:lvlText w:val="●"/>
+      <w:lvlJc w:val="left"/>
+      <w:pPr>
+        <w:ind w:left="2880" w:hanging="360"/>
+      </w:pPr>
+      <w:rPr>
+        <w:u w:val="none"/>
+      </w:rPr>
+    </w:lvl>
+    <w:lvl w:ilvl="4">
+      <w:start w:val="1"/>
+      <w:numFmt w:val="bullet"/>
+      <w:lvlText w:val="○"/>
+      <w:lvlJc w:val="left"/>
+      <w:pPr>
+        <w:ind w:left="3600" w:hanging="360"/>
+      </w:pPr>
+      <w:rPr>
+        <w:u w:val="none"/>
+      </w:rPr>
+    </w:lvl>
+    <w:lvl w:ilvl="5">
+      <w:start w:val="1"/>
+      <w:numFmt w:val="bullet"/>
+      <w:lvlText w:val="■"/>
+      <w:lvlJc w:val="left"/>
+      <w:pPr>
+        <w:ind w:left="4320" w:hanging="360"/>
+      </w:pPr>
+      <w:rPr>
+        <w:u w:val="none"/>
+      </w:rPr>
+    </w:lvl>
+    <w:lvl w:ilvl="6">
+      <w:start w:val="1"/>
+      <w:numFmt w:val="bullet"/>
+      <w:lvlText w:val="●"/>
+      <w:lvlJc w:val="left"/>
+      <w:pPr>
+        <w:ind w:left="5040" w:hanging="360"/>
+      </w:pPr>
+      <w:rPr>
+        <w:u w:val="none"/>
+      </w:rPr>
+    </w:lvl>
+    <w:lvl w:ilvl="7">
+      <w:start w:val="1"/>
+      <w:numFmt w:val="bullet"/>
+      <w:lvlText w:val="○"/>
+      <w:lvlJc w:val="left"/>
+      <w:pPr>
+        <w:ind w:left="5760" w:hanging="360"/>
+      </w:pPr>
+      <w:rPr>
+        <w:u w:val="none"/>
+      </w:rPr>
+    </w:lvl>
+    <w:lvl w:ilvl="8">
+      <w:start w:val="1"/>
+      <w:numFmt w:val="bullet"/>
+      <w:lvlText w:val="■"/>
+      <w:lvlJc w:val="left"/>
+      <w:pPr>
+        <w:ind w:left="6480" w:hanging="360"/>
+      </w:pPr>
+      <w:rPr>
+        <w:u w:val="none"/>
+      </w:rPr>
+    </w:lvl>
+  </w:abstractNum>
   <w:num w:numId="1">
     <w:abstractNumId w:val="1"/>
+  </w:num>
+  <w:num w:numId="2">
+    <w:abstractNumId w:val="2"/>
   </w:num>
 </w:numbering>
 </file>

</xml_diff>